<commit_message>
Seccond Push - UpdatePenulisan
</commit_message>
<xml_diff>
--- a/MCS SOP.docx
+++ b/MCS SOP.docx
@@ -153,7 +153,7 @@
                 <w:szCs w:val="24"/>
                 <w:lang w:eastAsia="zh-CN"/>
               </w:rPr>
-              <w:t>TEMA</w:t>
+              <w:t>MATERI PEMBELAJARAN</w:t>
             </w:r>
           </w:p>
         </w:tc>
@@ -2135,12 +2135,12 @@
       <w:r>
         <w:rPr>
           <w:rFonts w:ascii="Times New Roman" w:hAnsi="Times New Roman" w:cs="Times New Roman"/>
-          <w:color w:val="FF0000"/>
-          <w:sz w:val="24"/>
-          <w:szCs w:val="24"/>
-          <w:u w:val="single"/>
-        </w:rPr>
-        <w:t>link</w:t>
+          <w:b/>
+          <w:bCs/>
+          <w:sz w:val="24"/>
+          <w:szCs w:val="24"/>
+        </w:rPr>
+        <w:t>https://drive.google.com/file/d/1lrubEvS87oeI8b7pIgxrl1Qumw4ravIt/view?usp=sharing</w:t>
       </w:r>
       <w:r>
         <w:rPr>
@@ -2989,16 +2989,62 @@
           <w:sz w:val="24"/>
           <w:szCs w:val="24"/>
         </w:rPr>
-        <w:t xml:space="preserve">Praktikan yang tidak hadir pada materi tertentu, maka harus mengikuti pengulangan dan harus membayar blanko sebesar Rp. 5.000 yang akan diberikan oleh masing-masing PJ shift. Blanko dan bukti pembayaran </w:t>
-      </w:r>
-      <w:r>
-        <w:rPr>
-          <w:rFonts w:ascii="Times New Roman" w:hAnsi="Times New Roman" w:cs="Times New Roman"/>
-          <w:sz w:val="24"/>
-          <w:szCs w:val="24"/>
-        </w:rPr>
         <w:lastRenderedPageBreak/>
-        <w:t>blanko wajib dibawa dan diserahkan kepada PJ shift pada saat pengulangan praktikum</w:t>
+        <w:t xml:space="preserve">Praktikan yang </w:t>
+      </w:r>
+      <w:r>
+        <w:rPr>
+          <w:rFonts w:ascii="Times New Roman" w:hAnsi="Times New Roman" w:cs="Times New Roman"/>
+          <w:b/>
+          <w:bCs/>
+          <w:sz w:val="24"/>
+          <w:szCs w:val="24"/>
+        </w:rPr>
+        <w:t>tidak hadir pada materi tertentu</w:t>
+      </w:r>
+      <w:r>
+        <w:rPr>
+          <w:rFonts w:ascii="Times New Roman" w:hAnsi="Times New Roman" w:cs="Times New Roman"/>
+          <w:sz w:val="24"/>
+          <w:szCs w:val="24"/>
+        </w:rPr>
+        <w:t xml:space="preserve">, maka </w:t>
+      </w:r>
+      <w:r>
+        <w:rPr>
+          <w:rFonts w:ascii="Times New Roman" w:hAnsi="Times New Roman" w:cs="Times New Roman"/>
+          <w:b/>
+          <w:bCs/>
+          <w:sz w:val="24"/>
+          <w:szCs w:val="24"/>
+        </w:rPr>
+        <w:t>harus mengikuti pengulangan</w:t>
+      </w:r>
+      <w:r>
+        <w:rPr>
+          <w:rFonts w:ascii="Times New Roman" w:hAnsi="Times New Roman" w:cs="Times New Roman"/>
+          <w:sz w:val="24"/>
+          <w:szCs w:val="24"/>
+        </w:rPr>
+        <w:t xml:space="preserve"> dan </w:t>
+      </w:r>
+      <w:r>
+        <w:rPr>
+          <w:rFonts w:ascii="Times New Roman" w:hAnsi="Times New Roman" w:cs="Times New Roman"/>
+          <w:b/>
+          <w:bCs/>
+          <w:sz w:val="24"/>
+          <w:szCs w:val="24"/>
+        </w:rPr>
+        <w:t>membayar blanko sebesar Rp. 5.000</w:t>
+      </w:r>
+      <w:r>
+        <w:rPr>
+          <w:rFonts w:ascii="Times New Roman" w:hAnsi="Times New Roman" w:cs="Times New Roman"/>
+          <w:sz w:val="24"/>
+          <w:szCs w:val="24"/>
+        </w:rPr>
+        <w:t xml:space="preserve"> yang akan diberikan oleh masing-masing PJ shift. Blanko dan bukti pembayaran blanko wajib dibawa dan diserahkan kepada PJ shift pada saat pengulangan praktikum</w:t>
       </w:r>
     </w:p>
     <w:p>
@@ -3360,7 +3406,23 @@
           <w:sz w:val="24"/>
           <w:szCs w:val="24"/>
         </w:rPr>
-        <w:t>Proyek akhir berbentuk aplikasi android dengan tema bebas yang memiliki ketentuan nilai</w:t>
+        <w:t xml:space="preserve">Proyek akhir berbentuk aplikasi </w:t>
+      </w:r>
+      <w:r>
+        <w:rPr>
+          <w:rFonts w:ascii="Times New Roman" w:hAnsi="Times New Roman" w:cs="Times New Roman"/>
+          <w:sz w:val="24"/>
+          <w:szCs w:val="24"/>
+        </w:rPr>
+        <w:t>A</w:t>
+      </w:r>
+      <w:r>
+        <w:rPr>
+          <w:rFonts w:ascii="Times New Roman" w:hAnsi="Times New Roman" w:cs="Times New Roman"/>
+          <w:sz w:val="24"/>
+          <w:szCs w:val="24"/>
+        </w:rPr>
+        <w:t>ndroid dengan tema bebas yang memiliki ketentuan nilai</w:t>
       </w:r>
       <w:r>
         <w:rPr>
@@ -3578,6 +3640,42 @@
         </w:rPr>
         <w:t>database</w:t>
       </w:r>
+      <w:r>
+        <w:rPr>
+          <w:rFonts w:ascii="Times New Roman" w:hAnsi="Times New Roman" w:cs="Times New Roman"/>
+          <w:i/>
+          <w:iCs/>
+          <w:sz w:val="24"/>
+          <w:szCs w:val="24"/>
+        </w:rPr>
+        <w:t xml:space="preserve"> </w:t>
+      </w:r>
+      <w:r>
+        <w:rPr>
+          <w:rFonts w:ascii="Times New Roman" w:hAnsi="Times New Roman" w:cs="Times New Roman"/>
+          <w:sz w:val="24"/>
+          <w:szCs w:val="24"/>
+        </w:rPr>
+        <w:t xml:space="preserve">atau </w:t>
+      </w:r>
+      <w:r>
+        <w:rPr>
+          <w:rFonts w:ascii="Times New Roman" w:hAnsi="Times New Roman" w:cs="Times New Roman"/>
+          <w:i/>
+          <w:iCs/>
+          <w:sz w:val="24"/>
+          <w:szCs w:val="24"/>
+        </w:rPr>
+        <w:t>authentication</w:t>
+      </w:r>
+      <w:r>
+        <w:rPr>
+          <w:rFonts w:ascii="Times New Roman" w:hAnsi="Times New Roman" w:cs="Times New Roman"/>
+          <w:sz w:val="24"/>
+          <w:szCs w:val="24"/>
+        </w:rPr>
+        <w:t>.</w:t>
+      </w:r>
     </w:p>
     <w:p>
       <w:pPr>
@@ -3626,83 +3724,25 @@
           <w:sz w:val="24"/>
           <w:szCs w:val="24"/>
         </w:rPr>
-        <w:t xml:space="preserve">Setiap kelompok membuat </w:t>
-      </w:r>
-      <w:r>
-        <w:rPr>
-          <w:rFonts w:ascii="Times New Roman" w:hAnsi="Times New Roman" w:cs="Times New Roman"/>
-          <w:i/>
-          <w:iCs/>
-          <w:sz w:val="24"/>
-          <w:szCs w:val="24"/>
-        </w:rPr>
-        <w:t xml:space="preserve">manual book </w:t>
-      </w:r>
-      <w:r>
-        <w:rPr>
-          <w:rFonts w:ascii="Times New Roman" w:hAnsi="Times New Roman" w:cs="Times New Roman"/>
-          <w:sz w:val="24"/>
-          <w:szCs w:val="24"/>
-        </w:rPr>
-        <w:t xml:space="preserve">terkait aplikasi yang telah dibangun. </w:t>
-      </w:r>
-      <w:r>
-        <w:rPr>
-          <w:rFonts w:ascii="Times New Roman" w:hAnsi="Times New Roman" w:cs="Times New Roman"/>
-          <w:i/>
-          <w:iCs/>
-          <w:sz w:val="24"/>
-          <w:szCs w:val="24"/>
-        </w:rPr>
-        <w:t xml:space="preserve">Manual book </w:t>
-      </w:r>
-      <w:r>
-        <w:rPr>
-          <w:rFonts w:ascii="Times New Roman" w:hAnsi="Times New Roman" w:cs="Times New Roman"/>
-          <w:b/>
-          <w:bCs/>
-          <w:sz w:val="24"/>
-          <w:szCs w:val="24"/>
-        </w:rPr>
-        <w:t>harus berisikan</w:t>
-      </w:r>
-      <w:r>
-        <w:rPr>
-          <w:rFonts w:ascii="Times New Roman" w:hAnsi="Times New Roman" w:cs="Times New Roman"/>
-          <w:sz w:val="24"/>
-          <w:szCs w:val="24"/>
-        </w:rPr>
-        <w:t xml:space="preserve"> </w:t>
-      </w:r>
-      <w:r>
-        <w:rPr>
-          <w:rFonts w:ascii="Times New Roman" w:hAnsi="Times New Roman" w:cs="Times New Roman"/>
-          <w:b/>
-          <w:bCs/>
-          <w:i/>
-          <w:iCs/>
-          <w:sz w:val="24"/>
-          <w:szCs w:val="24"/>
-        </w:rPr>
-        <w:t>cover</w:t>
-      </w:r>
-      <w:r>
-        <w:rPr>
-          <w:rFonts w:ascii="Times New Roman" w:hAnsi="Times New Roman" w:cs="Times New Roman"/>
-          <w:sz w:val="24"/>
-          <w:szCs w:val="24"/>
-        </w:rPr>
-        <w:t xml:space="preserve"> dan </w:t>
-      </w:r>
-      <w:r>
-        <w:rPr>
-          <w:rFonts w:ascii="Times New Roman" w:hAnsi="Times New Roman" w:cs="Times New Roman"/>
-          <w:b/>
-          <w:bCs/>
-          <w:sz w:val="24"/>
-          <w:szCs w:val="24"/>
-        </w:rPr>
-        <w:t>penjelasan mengenai cara penggunaan aplikasi yang telah dibangun</w:t>
+        <w:t xml:space="preserve">Aplikasi yang dibangun pada proyek merupakan hasil pengembangan sendiri dan </w:t>
+      </w:r>
+      <w:r>
+        <w:rPr>
+          <w:rFonts w:ascii="Times New Roman" w:hAnsi="Times New Roman" w:cs="Times New Roman"/>
+          <w:b/>
+          <w:bCs/>
+          <w:sz w:val="24"/>
+          <w:szCs w:val="24"/>
+        </w:rPr>
+        <w:t xml:space="preserve">bukan hasil jiplak 100% </w:t>
+      </w:r>
+      <w:r>
+        <w:rPr>
+          <w:rFonts w:ascii="Times New Roman" w:hAnsi="Times New Roman" w:cs="Times New Roman"/>
+          <w:sz w:val="24"/>
+          <w:szCs w:val="24"/>
+        </w:rPr>
+        <w:t>dari salah satu materi praktikum</w:t>
       </w:r>
       <w:r>
         <w:rPr>
@@ -3735,39 +3775,8 @@
           <w:sz w:val="24"/>
           <w:szCs w:val="24"/>
         </w:rPr>
-        <w:t>Kode p</w:t>
-      </w:r>
-      <w:r>
-        <w:rPr>
-          <w:rFonts w:ascii="Times New Roman" w:hAnsi="Times New Roman" w:cs="Times New Roman"/>
-          <w:sz w:val="24"/>
-          <w:szCs w:val="24"/>
-        </w:rPr>
-        <w:t>rogram p</w:t>
-      </w:r>
-      <w:r>
-        <w:rPr>
-          <w:rFonts w:ascii="Times New Roman" w:hAnsi="Times New Roman" w:cs="Times New Roman"/>
-          <w:sz w:val="24"/>
-          <w:szCs w:val="24"/>
-        </w:rPr>
-        <w:t>royek akhir</w:t>
-      </w:r>
-      <w:r>
-        <w:rPr>
-          <w:rFonts w:ascii="Times New Roman" w:hAnsi="Times New Roman" w:cs="Times New Roman"/>
-          <w:sz w:val="24"/>
-          <w:szCs w:val="24"/>
-        </w:rPr>
-        <w:t xml:space="preserve"> dan</w:t>
-      </w:r>
-      <w:r>
-        <w:rPr>
-          <w:rFonts w:ascii="Times New Roman" w:hAnsi="Times New Roman" w:cs="Times New Roman"/>
-          <w:sz w:val="24"/>
-          <w:szCs w:val="24"/>
-        </w:rPr>
-        <w:t xml:space="preserve"> </w:t>
+        <w:lastRenderedPageBreak/>
+        <w:t xml:space="preserve">Setiap kelompok membuat </w:t>
       </w:r>
       <w:r>
         <w:rPr>
@@ -3777,15 +3786,15 @@
           <w:sz w:val="24"/>
           <w:szCs w:val="24"/>
         </w:rPr>
-        <w:t>manual book</w:t>
-      </w:r>
-      <w:r>
-        <w:rPr>
-          <w:rFonts w:ascii="Times New Roman" w:hAnsi="Times New Roman" w:cs="Times New Roman"/>
-          <w:sz w:val="24"/>
-          <w:szCs w:val="24"/>
-        </w:rPr>
-        <w:t xml:space="preserve"> dikumpulkan pada </w:t>
+        <w:t xml:space="preserve">manual book </w:t>
+      </w:r>
+      <w:r>
+        <w:rPr>
+          <w:rFonts w:ascii="Times New Roman" w:hAnsi="Times New Roman" w:cs="Times New Roman"/>
+          <w:sz w:val="24"/>
+          <w:szCs w:val="24"/>
+        </w:rPr>
+        <w:t xml:space="preserve">terkait aplikasi yang telah dibangun. </w:t>
       </w:r>
       <w:r>
         <w:rPr>
@@ -3795,7 +3804,17 @@
           <w:sz w:val="24"/>
           <w:szCs w:val="24"/>
         </w:rPr>
-        <w:t>link</w:t>
+        <w:t xml:space="preserve">Manual book </w:t>
+      </w:r>
+      <w:r>
+        <w:rPr>
+          <w:rFonts w:ascii="Times New Roman" w:hAnsi="Times New Roman" w:cs="Times New Roman"/>
+          <w:b/>
+          <w:bCs/>
+          <w:sz w:val="24"/>
+          <w:szCs w:val="24"/>
+        </w:rPr>
+        <w:t>harus berisikan</w:t>
       </w:r>
       <w:r>
         <w:rPr>
@@ -3808,44 +3827,32 @@
       <w:r>
         <w:rPr>
           <w:rFonts w:ascii="Times New Roman" w:hAnsi="Times New Roman" w:cs="Times New Roman"/>
-          <w:sz w:val="24"/>
-          <w:szCs w:val="24"/>
-        </w:rPr>
-        <w:t>G</w:t>
-      </w:r>
-      <w:r>
-        <w:rPr>
-          <w:rFonts w:ascii="Times New Roman" w:hAnsi="Times New Roman" w:cs="Times New Roman"/>
-          <w:sz w:val="24"/>
-          <w:szCs w:val="24"/>
-        </w:rPr>
-        <w:t>drive yang</w:t>
-      </w:r>
-      <w:r>
-        <w:rPr>
-          <w:rFonts w:ascii="Times New Roman" w:hAnsi="Times New Roman" w:cs="Times New Roman"/>
-          <w:sz w:val="24"/>
-          <w:szCs w:val="24"/>
-        </w:rPr>
-        <w:t xml:space="preserve"> telah</w:t>
-      </w:r>
-      <w:r>
-        <w:rPr>
-          <w:rFonts w:ascii="Times New Roman" w:hAnsi="Times New Roman" w:cs="Times New Roman"/>
-          <w:sz w:val="24"/>
-          <w:szCs w:val="24"/>
-        </w:rPr>
-        <w:t xml:space="preserve"> dibuat oleh PJ </w:t>
-      </w:r>
-      <w:r>
-        <w:rPr>
-          <w:rFonts w:ascii="Times New Roman" w:hAnsi="Times New Roman" w:cs="Times New Roman"/>
+          <w:b/>
+          <w:bCs/>
           <w:i/>
           <w:iCs/>
           <w:sz w:val="24"/>
           <w:szCs w:val="24"/>
         </w:rPr>
-        <w:t>shift</w:t>
+        <w:t>cover</w:t>
+      </w:r>
+      <w:r>
+        <w:rPr>
+          <w:rFonts w:ascii="Times New Roman" w:hAnsi="Times New Roman" w:cs="Times New Roman"/>
+          <w:sz w:val="24"/>
+          <w:szCs w:val="24"/>
+        </w:rPr>
+        <w:t xml:space="preserve"> dan </w:t>
+      </w:r>
+      <w:r>
+        <w:rPr>
+          <w:rFonts w:ascii="Times New Roman" w:hAnsi="Times New Roman" w:cs="Times New Roman"/>
+          <w:b/>
+          <w:bCs/>
+          <w:sz w:val="24"/>
+          <w:szCs w:val="24"/>
+        </w:rPr>
+        <w:t>penjelasan mengenai cara penggunaan aplikasi yang telah dibangun</w:t>
       </w:r>
       <w:r>
         <w:rPr>
@@ -3878,7 +3885,149 @@
           <w:sz w:val="24"/>
           <w:szCs w:val="24"/>
         </w:rPr>
-        <w:lastRenderedPageBreak/>
+        <w:t>Kode p</w:t>
+      </w:r>
+      <w:r>
+        <w:rPr>
+          <w:rFonts w:ascii="Times New Roman" w:hAnsi="Times New Roman" w:cs="Times New Roman"/>
+          <w:sz w:val="24"/>
+          <w:szCs w:val="24"/>
+        </w:rPr>
+        <w:t>rogram p</w:t>
+      </w:r>
+      <w:r>
+        <w:rPr>
+          <w:rFonts w:ascii="Times New Roman" w:hAnsi="Times New Roman" w:cs="Times New Roman"/>
+          <w:sz w:val="24"/>
+          <w:szCs w:val="24"/>
+        </w:rPr>
+        <w:t>royek akhir</w:t>
+      </w:r>
+      <w:r>
+        <w:rPr>
+          <w:rFonts w:ascii="Times New Roman" w:hAnsi="Times New Roman" w:cs="Times New Roman"/>
+          <w:sz w:val="24"/>
+          <w:szCs w:val="24"/>
+        </w:rPr>
+        <w:t xml:space="preserve"> dan</w:t>
+      </w:r>
+      <w:r>
+        <w:rPr>
+          <w:rFonts w:ascii="Times New Roman" w:hAnsi="Times New Roman" w:cs="Times New Roman"/>
+          <w:sz w:val="24"/>
+          <w:szCs w:val="24"/>
+        </w:rPr>
+        <w:t xml:space="preserve"> </w:t>
+      </w:r>
+      <w:r>
+        <w:rPr>
+          <w:rFonts w:ascii="Times New Roman" w:hAnsi="Times New Roman" w:cs="Times New Roman"/>
+          <w:i/>
+          <w:iCs/>
+          <w:sz w:val="24"/>
+          <w:szCs w:val="24"/>
+        </w:rPr>
+        <w:t>manual book</w:t>
+      </w:r>
+      <w:r>
+        <w:rPr>
+          <w:rFonts w:ascii="Times New Roman" w:hAnsi="Times New Roman" w:cs="Times New Roman"/>
+          <w:sz w:val="24"/>
+          <w:szCs w:val="24"/>
+        </w:rPr>
+        <w:t xml:space="preserve"> dikumpulkan pada </w:t>
+      </w:r>
+      <w:r>
+        <w:rPr>
+          <w:rFonts w:ascii="Times New Roman" w:hAnsi="Times New Roman" w:cs="Times New Roman"/>
+          <w:i/>
+          <w:iCs/>
+          <w:sz w:val="24"/>
+          <w:szCs w:val="24"/>
+        </w:rPr>
+        <w:t>link</w:t>
+      </w:r>
+      <w:r>
+        <w:rPr>
+          <w:rFonts w:ascii="Times New Roman" w:hAnsi="Times New Roman" w:cs="Times New Roman"/>
+          <w:sz w:val="24"/>
+          <w:szCs w:val="24"/>
+        </w:rPr>
+        <w:t xml:space="preserve"> </w:t>
+      </w:r>
+      <w:r>
+        <w:rPr>
+          <w:rFonts w:ascii="Times New Roman" w:hAnsi="Times New Roman" w:cs="Times New Roman"/>
+          <w:sz w:val="24"/>
+          <w:szCs w:val="24"/>
+        </w:rPr>
+        <w:t>G</w:t>
+      </w:r>
+      <w:r>
+        <w:rPr>
+          <w:rFonts w:ascii="Times New Roman" w:hAnsi="Times New Roman" w:cs="Times New Roman"/>
+          <w:sz w:val="24"/>
+          <w:szCs w:val="24"/>
+        </w:rPr>
+        <w:t>drive yang</w:t>
+      </w:r>
+      <w:r>
+        <w:rPr>
+          <w:rFonts w:ascii="Times New Roman" w:hAnsi="Times New Roman" w:cs="Times New Roman"/>
+          <w:sz w:val="24"/>
+          <w:szCs w:val="24"/>
+        </w:rPr>
+        <w:t xml:space="preserve"> telah</w:t>
+      </w:r>
+      <w:r>
+        <w:rPr>
+          <w:rFonts w:ascii="Times New Roman" w:hAnsi="Times New Roman" w:cs="Times New Roman"/>
+          <w:sz w:val="24"/>
+          <w:szCs w:val="24"/>
+        </w:rPr>
+        <w:t xml:space="preserve"> dibuat oleh PJ </w:t>
+      </w:r>
+      <w:r>
+        <w:rPr>
+          <w:rFonts w:ascii="Times New Roman" w:hAnsi="Times New Roman" w:cs="Times New Roman"/>
+          <w:i/>
+          <w:iCs/>
+          <w:sz w:val="24"/>
+          <w:szCs w:val="24"/>
+        </w:rPr>
+        <w:t>shift</w:t>
+      </w:r>
+      <w:r>
+        <w:rPr>
+          <w:rFonts w:ascii="Times New Roman" w:hAnsi="Times New Roman" w:cs="Times New Roman"/>
+          <w:sz w:val="24"/>
+          <w:szCs w:val="24"/>
+        </w:rPr>
+        <w:t>.</w:t>
+      </w:r>
+    </w:p>
+    <w:p>
+      <w:pPr>
+        <w:pStyle w:val="ListParagraph"/>
+        <w:numPr>
+          <w:ilvl w:val="0"/>
+          <w:numId w:val="2"/>
+        </w:numPr>
+        <w:spacing w:after="0" w:line="360" w:lineRule="auto"/>
+        <w:ind w:left="851" w:hanging="851"/>
+        <w:jc w:val="both"/>
+        <w:rPr>
+          <w:rFonts w:ascii="Times New Roman" w:hAnsi="Times New Roman" w:cs="Times New Roman"/>
+          <w:sz w:val="24"/>
+          <w:szCs w:val="24"/>
+        </w:rPr>
+      </w:pPr>
+      <w:r>
+        <w:rPr>
+          <w:rFonts w:ascii="Times New Roman" w:hAnsi="Times New Roman" w:cs="Times New Roman"/>
+          <w:sz w:val="24"/>
+          <w:szCs w:val="24"/>
+        </w:rPr>
         <w:t xml:space="preserve">Proyek akhir </w:t>
       </w:r>
       <w:r>
@@ -4380,6 +4529,7 @@
           <w:sz w:val="24"/>
           <w:szCs w:val="24"/>
         </w:rPr>
+        <w:lastRenderedPageBreak/>
         <w:t>Nilai Mingguan ke-n = LP (30%) + LA (30%) + Tugas (40%)</w:t>
       </w:r>
     </w:p>
@@ -4450,16 +4600,7 @@
           <w:sz w:val="24"/>
           <w:szCs w:val="24"/>
         </w:rPr>
-        <w:t xml:space="preserve">Terdapat 2 aspek penilaian yang akan diambil untuk nilai ujian, yakni nilai ujian teori yang akan diambil sebesar 20% dan nilai proyek akhir yang </w:t>
-      </w:r>
-      <w:r>
-        <w:rPr>
-          <w:rFonts w:ascii="Times New Roman" w:hAnsi="Times New Roman" w:cs="Times New Roman"/>
-          <w:sz w:val="24"/>
-          <w:szCs w:val="24"/>
-        </w:rPr>
-        <w:lastRenderedPageBreak/>
-        <w:t>akan diambil seebsar 80%</w:t>
+        <w:t>Terdapat 2 aspek penilaian yang akan diambil untuk nilai ujian, yakni nilai ujian teori yang akan diambil sebesar 20% dan nilai proyek akhir yang akan diambil seebsar 80%</w:t>
       </w:r>
       <w:r>
         <w:rPr>

</xml_diff>

<commit_message>
Third Push - Update Penulisan + Fix Code Bab 3
</commit_message>
<xml_diff>
--- a/MCS SOP.docx
+++ b/MCS SOP.docx
@@ -2130,25 +2130,32 @@
           <w:sz w:val="24"/>
           <w:szCs w:val="24"/>
         </w:rPr>
-        <w:t xml:space="preserve">yang berisikan Laporan Pendahuluan dan Laporan Akhir pada link berikut: </w:t>
-      </w:r>
-      <w:r>
-        <w:rPr>
-          <w:rFonts w:ascii="Times New Roman" w:hAnsi="Times New Roman" w:cs="Times New Roman"/>
-          <w:b/>
-          <w:bCs/>
-          <w:sz w:val="24"/>
-          <w:szCs w:val="24"/>
-        </w:rPr>
-        <w:t>https://drive.google.com/file/d/1lrubEvS87oeI8b7pIgxrl1Qumw4ravIt/view?usp=sharing</w:t>
-      </w:r>
-      <w:r>
-        <w:rPr>
-          <w:rFonts w:ascii="Times New Roman" w:hAnsi="Times New Roman" w:cs="Times New Roman"/>
-          <w:sz w:val="24"/>
-          <w:szCs w:val="24"/>
-        </w:rPr>
-        <w:t xml:space="preserve">. </w:t>
+        <w:t>yang berisikan Laporan Pendahuluan dan Laporan Akhir pada link berikut:</w:t>
+      </w:r>
+    </w:p>
+    <w:p>
+      <w:pPr>
+        <w:pStyle w:val="ListParagraph"/>
+        <w:spacing w:after="0" w:line="360" w:lineRule="auto"/>
+        <w:ind w:left="851"/>
+        <w:jc w:val="both"/>
+        <w:rPr>
+          <w:rFonts w:ascii="Times New Roman" w:hAnsi="Times New Roman" w:cs="Times New Roman"/>
+          <w:b/>
+          <w:bCs/>
+          <w:sz w:val="24"/>
+          <w:szCs w:val="24"/>
+        </w:rPr>
+      </w:pPr>
+      <w:r>
+        <w:rPr>
+          <w:rFonts w:ascii="Times New Roman" w:hAnsi="Times New Roman" w:cs="Times New Roman"/>
+          <w:b/>
+          <w:bCs/>
+          <w:sz w:val="24"/>
+          <w:szCs w:val="24"/>
+        </w:rPr>
+        <w:t>https://drive.google.com/file/d/1lrubEvS87oeI8b7pIgxrl1Qumw4ravIt/view?usp=sharing.</w:t>
       </w:r>
     </w:p>
     <w:p>
@@ -4115,7 +4122,77 @@
           <w:sz w:val="24"/>
           <w:szCs w:val="24"/>
         </w:rPr>
-        <w:t>KODE PROYEK_NAMA KELOMPOK_NAMA APLIKASI.zip</w:t>
+        <w:t>SHIFT</w:t>
+      </w:r>
+      <w:r>
+        <w:rPr>
+          <w:rFonts w:ascii="Times New Roman" w:hAnsi="Times New Roman" w:cs="Times New Roman"/>
+          <w:b/>
+          <w:bCs/>
+          <w:sz w:val="24"/>
+          <w:szCs w:val="24"/>
+        </w:rPr>
+        <w:t xml:space="preserve"> PRAKTIKUM</w:t>
+      </w:r>
+      <w:r>
+        <w:rPr>
+          <w:rFonts w:ascii="Times New Roman" w:hAnsi="Times New Roman" w:cs="Times New Roman"/>
+          <w:b/>
+          <w:bCs/>
+          <w:sz w:val="24"/>
+          <w:szCs w:val="24"/>
+        </w:rPr>
+        <w:t>_</w:t>
+      </w:r>
+      <w:r>
+        <w:rPr>
+          <w:rFonts w:ascii="Times New Roman" w:hAnsi="Times New Roman" w:cs="Times New Roman"/>
+          <w:b/>
+          <w:bCs/>
+          <w:sz w:val="24"/>
+          <w:szCs w:val="24"/>
+        </w:rPr>
+        <w:t>KODE PROYEK_</w:t>
+      </w:r>
+      <w:r>
+        <w:rPr>
+          <w:rFonts w:ascii="Times New Roman" w:hAnsi="Times New Roman" w:cs="Times New Roman"/>
+          <w:b/>
+          <w:bCs/>
+          <w:sz w:val="24"/>
+          <w:szCs w:val="24"/>
+        </w:rPr>
+        <w:t>KELOMPOK N (No. Urut)</w:t>
+      </w:r>
+      <w:r>
+        <w:rPr>
+          <w:rFonts w:ascii="Times New Roman" w:hAnsi="Times New Roman" w:cs="Times New Roman"/>
+          <w:b/>
+          <w:bCs/>
+          <w:sz w:val="24"/>
+          <w:szCs w:val="24"/>
+        </w:rPr>
+        <w:t>_</w:t>
+      </w:r>
+      <w:r>
+        <w:rPr>
+          <w:rFonts w:ascii="Times New Roman" w:hAnsi="Times New Roman" w:cs="Times New Roman"/>
+          <w:b/>
+          <w:bCs/>
+          <w:sz w:val="24"/>
+          <w:szCs w:val="24"/>
+        </w:rPr>
+        <w:t xml:space="preserve">NAMA </w:t>
+      </w:r>
+      <w:r>
+        <w:rPr>
+          <w:rFonts w:ascii="Times New Roman" w:hAnsi="Times New Roman" w:cs="Times New Roman"/>
+          <w:b/>
+          <w:bCs/>
+          <w:sz w:val="24"/>
+          <w:szCs w:val="24"/>
+        </w:rPr>
+        <w:t>APLIKASI.zip</w:t>
       </w:r>
     </w:p>
     <w:p>
@@ -4149,22 +4226,96 @@
           <w:rFonts w:ascii="Times New Roman" w:hAnsi="Times New Roman" w:cs="Times New Roman"/>
           <w:b/>
           <w:bCs/>
+          <w:sz w:val="24"/>
+          <w:szCs w:val="24"/>
+        </w:rPr>
+        <w:t>SHIFT PRAKTIKUM_</w:t>
+      </w:r>
+      <w:r>
+        <w:rPr>
+          <w:rFonts w:ascii="Times New Roman" w:hAnsi="Times New Roman" w:cs="Times New Roman"/>
+          <w:b/>
+          <w:bCs/>
           <w:i/>
           <w:iCs/>
           <w:sz w:val="24"/>
           <w:szCs w:val="24"/>
         </w:rPr>
-        <w:t>MANUAL BOOK_</w:t>
-      </w:r>
-      <w:r>
-        <w:rPr>
-          <w:rFonts w:ascii="Times New Roman" w:hAnsi="Times New Roman" w:cs="Times New Roman"/>
-          <w:b/>
-          <w:bCs/>
-          <w:sz w:val="24"/>
-          <w:szCs w:val="24"/>
-        </w:rPr>
-        <w:t>NAMA KELOMPOK_NAMA APLIKASI.pdf</w:t>
+        <w:t>MANUAL BOOK</w:t>
+      </w:r>
+      <w:r>
+        <w:rPr>
+          <w:rFonts w:ascii="Times New Roman" w:hAnsi="Times New Roman" w:cs="Times New Roman"/>
+          <w:b/>
+          <w:bCs/>
+          <w:sz w:val="24"/>
+          <w:szCs w:val="24"/>
+        </w:rPr>
+        <w:t>_KELOMPOK N (No. Urut)_NAMA APLIKASI</w:t>
+      </w:r>
+      <w:r>
+        <w:rPr>
+          <w:rFonts w:ascii="Times New Roman" w:hAnsi="Times New Roman" w:cs="Times New Roman"/>
+          <w:b/>
+          <w:bCs/>
+          <w:sz w:val="24"/>
+          <w:szCs w:val="24"/>
+        </w:rPr>
+        <w:t>.pdf</w:t>
+      </w:r>
+    </w:p>
+    <w:p>
+      <w:pPr>
+        <w:pStyle w:val="ListParagraph"/>
+        <w:numPr>
+          <w:ilvl w:val="0"/>
+          <w:numId w:val="2"/>
+        </w:numPr>
+        <w:spacing w:after="0" w:line="360" w:lineRule="auto"/>
+        <w:ind w:left="851" w:hanging="851"/>
+        <w:jc w:val="both"/>
+        <w:rPr>
+          <w:rFonts w:ascii="Times New Roman" w:hAnsi="Times New Roman" w:cs="Times New Roman"/>
+          <w:sz w:val="24"/>
+          <w:szCs w:val="24"/>
+        </w:rPr>
+      </w:pPr>
+      <w:r>
+        <w:rPr>
+          <w:rFonts w:ascii="Times New Roman" w:hAnsi="Times New Roman" w:cs="Times New Roman"/>
+          <w:color w:val="000000"/>
+          <w:sz w:val="24"/>
+          <w:szCs w:val="24"/>
+        </w:rPr>
+        <w:t xml:space="preserve">Apabila </w:t>
+      </w:r>
+      <w:r>
+        <w:rPr>
+          <w:rFonts w:ascii="Times New Roman" w:hAnsi="Times New Roman" w:cs="Times New Roman"/>
+          <w:sz w:val="24"/>
+          <w:szCs w:val="24"/>
+        </w:rPr>
+        <w:t>spesifikasi</w:t>
+      </w:r>
+      <w:r>
+        <w:rPr>
+          <w:rFonts w:ascii="Times New Roman" w:hAnsi="Times New Roman" w:cs="Times New Roman"/>
+          <w:color w:val="000000"/>
+          <w:sz w:val="24"/>
+          <w:szCs w:val="24"/>
+        </w:rPr>
+        <w:t xml:space="preserve"> dari komputer praktikan dirasa tidak mumpuni untuk mengerjakan proyek, maka praktikan diperbolehkan untuk meminjam PC yang disediakan oleh lab. Namun, praktikan harus berkoordinasi terlebih dahulu dengan PJ </w:t>
+      </w:r>
+      <w:r>
+        <w:rPr>
+          <w:rFonts w:ascii="Times New Roman" w:hAnsi="Times New Roman" w:cs="Times New Roman"/>
+          <w:i/>
+          <w:iCs/>
+          <w:color w:val="000000"/>
+          <w:sz w:val="24"/>
+          <w:szCs w:val="24"/>
+        </w:rPr>
+        <w:t>shift.</w:t>
       </w:r>
     </w:p>
     <w:p>
@@ -4429,6 +4580,18 @@
     </w:p>
     <w:p>
       <w:pPr>
+        <w:spacing w:after="0" w:line="360" w:lineRule="auto"/>
+        <w:ind w:firstLine="851"/>
+        <w:jc w:val="both"/>
+        <w:rPr>
+          <w:rFonts w:ascii="Times New Roman" w:hAnsi="Times New Roman" w:cs="Times New Roman"/>
+          <w:sz w:val="24"/>
+          <w:szCs w:val="24"/>
+        </w:rPr>
+      </w:pPr>
+    </w:p>
+    <w:p>
+      <w:pPr>
         <w:pStyle w:val="ListParagraph"/>
         <w:numPr>
           <w:ilvl w:val="0"/>
@@ -4529,7 +4692,6 @@
           <w:sz w:val="24"/>
           <w:szCs w:val="24"/>
         </w:rPr>
-        <w:lastRenderedPageBreak/>
         <w:t>Nilai Mingguan ke-n = LP (30%) + LA (30%) + Tugas (40%)</w:t>
       </w:r>
     </w:p>

</xml_diff>